<commit_message>
Review af UC07, enkelte fejl fundet og rettet
Coauthor: Nicki og Nikolaj
Reviewer: Rasmus og Patrick
</commit_message>
<xml_diff>
--- a/02 Requirements & Analysis/UC07 Beregnindtjeningsbidrag.docx
+++ b/02 Requirements & Analysis/UC07 Beregnindtjeningsbidrag.docx
@@ -477,7 +477,7 @@
           </w:tcPr>
           <w:p>
             <w:pPr>
-              <w:pStyle w:val="ListParagraph"/>
+              <w:pStyle w:val="Listeafsnit"/>
               <w:widowControl w:val="0"/>
               <w:numPr>
                 <w:ilvl w:val="0"/>
@@ -496,7 +496,7 @@
           </w:p>
           <w:p>
             <w:pPr>
-              <w:pStyle w:val="ListParagraph"/>
+              <w:pStyle w:val="Listeafsnit"/>
               <w:widowControl w:val="0"/>
               <w:numPr>
                 <w:ilvl w:val="0"/>
@@ -722,18 +722,54 @@
               <w:rPr>
                 <w:lang w:val="da-DK"/>
               </w:rPr>
-              <w:t xml:space="preserve">HØK indtaster </w:t>
-            </w:r>
-            <w:r>
-              <w:rPr>
-                <w:lang w:val="da-DK"/>
-              </w:rPr>
-              <w:t>Bruttofortjenesten</w:t>
-            </w:r>
-          </w:p>
-          <w:p>
-            <w:pPr>
-              <w:pStyle w:val="ListParagraph"/>
+              <w:t xml:space="preserve">HØK </w:t>
+            </w:r>
+            <w:r>
+              <w:rPr>
+                <w:lang w:val="da-DK"/>
+              </w:rPr>
+              <w:t>bruger de</w:t>
+            </w:r>
+            <w:r>
+              <w:rPr>
+                <w:lang w:val="da-DK"/>
+              </w:rPr>
+              <w:t>t</w:t>
+            </w:r>
+            <w:r>
+              <w:rPr>
+                <w:lang w:val="da-DK"/>
+              </w:rPr>
+              <w:t xml:space="preserve"> angiv</w:t>
+            </w:r>
+            <w:r>
+              <w:rPr>
+                <w:lang w:val="da-DK"/>
+              </w:rPr>
+              <w:t>ne</w:t>
+            </w:r>
+            <w:r>
+              <w:rPr>
+                <w:lang w:val="da-DK"/>
+              </w:rPr>
+              <w:t xml:space="preserve"> </w:t>
+            </w:r>
+            <w:r>
+              <w:rPr>
+                <w:lang w:val="da-DK"/>
+              </w:rPr>
+              <w:t>m</w:t>
+            </w:r>
+            <w:r>
+              <w:rPr>
+                <w:lang w:val="da-DK"/>
+              </w:rPr>
+              <w:t>arkedsføringsbidrag</w:t>
+            </w:r>
+          </w:p>
+          <w:p>
+            <w:pPr>
+              <w:pStyle w:val="Listeafsnit"/>
               <w:widowControl w:val="0"/>
               <w:numPr>
                 <w:ilvl w:val="0"/>
@@ -747,15 +783,28 @@
               <w:rPr>
                 <w:lang w:val="da-DK"/>
               </w:rPr>
-              <w:t>HØK indtaster Kontantekapacitetsomkostninger</w:t>
-            </w:r>
-          </w:p>
-          <w:p>
-            <w:pPr>
+              <w:t xml:space="preserve">HØK </w:t>
+            </w:r>
+            <w:r>
+              <w:rPr>
+                <w:lang w:val="da-DK"/>
+              </w:rPr>
+              <w:t>bruger de angivne</w:t>
+            </w:r>
+            <w:r>
+              <w:rPr>
+                <w:lang w:val="da-DK"/>
+              </w:rPr>
+              <w:t xml:space="preserve"> Kontantekapacitetsomkostninger</w:t>
+            </w:r>
+          </w:p>
+          <w:p>
+            <w:pPr>
+              <w:pStyle w:val="Listeafsnit"/>
               <w:widowControl w:val="0"/>
               <w:numPr>
                 <w:ilvl w:val="0"/>
-                <w:numId w:val="1"/>
+                <w:numId w:val="5"/>
               </w:numPr>
               <w:rPr>
                 <w:lang w:val="da-DK"/>
@@ -765,15 +814,28 @@
               <w:rPr>
                 <w:lang w:val="da-DK"/>
               </w:rPr>
-              <w:t>HoeKulator beregner indtjeningsbidraget</w:t>
-            </w:r>
-          </w:p>
-          <w:p>
-            <w:pPr>
+              <w:t xml:space="preserve">HoeKulator </w:t>
+            </w:r>
+            <w:r>
+              <w:rPr>
+                <w:lang w:val="da-DK"/>
+              </w:rPr>
+              <w:t xml:space="preserve">trækker KKO fra markedsføringsbidraget og beregner </w:t>
+            </w:r>
+            <w:r>
+              <w:rPr>
+                <w:lang w:val="da-DK"/>
+              </w:rPr>
+              <w:t>indtjeningsbidraget</w:t>
+            </w:r>
+          </w:p>
+          <w:p>
+            <w:pPr>
+              <w:pStyle w:val="Listeafsnit"/>
               <w:widowControl w:val="0"/>
               <w:numPr>
                 <w:ilvl w:val="0"/>
-                <w:numId w:val="1"/>
+                <w:numId w:val="5"/>
               </w:numPr>
               <w:rPr>
                 <w:lang w:val="da-DK"/>
@@ -917,28 +979,10 @@
               <w:rPr>
                 <w:lang w:val="da-DK"/>
               </w:rPr>
-              <w:t xml:space="preserve">Bruttofortjenesten er </w:t>
-            </w:r>
-            <w:r>
-              <w:rPr>
-                <w:lang w:val="da-DK"/>
-              </w:rPr>
-              <w:t>indtastet</w:t>
-            </w:r>
-          </w:p>
-          <w:p>
-            <w:pPr>
-              <w:widowControl w:val="0"/>
-              <w:rPr>
-                <w:lang w:val="da-DK"/>
-              </w:rPr>
-            </w:pPr>
-            <w:r>
-              <w:rPr>
-                <w:lang w:val="da-DK"/>
-              </w:rPr>
-              <w:t>Kontantekapacitetsomkostninger er opgivet</w:t>
-            </w:r>
+              <w:t>N/A</w:t>
+            </w:r>
+            <w:bookmarkStart w:id="0" w:name="_GoBack"/>
+            <w:bookmarkEnd w:id="0"/>
           </w:p>
           <w:p>
             <w:pPr>
@@ -1097,6 +1141,7 @@
               <w:rPr>
                 <w:b/>
               </w:rPr>
+              <w:lastRenderedPageBreak/>
               <w:t>Miscellaneous</w:t>
             </w:r>
           </w:p>
@@ -1128,10 +1173,7 @@
         </w:tc>
       </w:tr>
     </w:tbl>
-    <w:p>
-      <w:bookmarkStart w:id="0" w:name="_GoBack"/>
-      <w:bookmarkEnd w:id="0"/>
-    </w:p>
+    <w:p/>
     <w:sectPr>
       <w:pgSz w:w="12240" w:h="15840"/>
       <w:pgMar w:top="1440" w:right="1440" w:bottom="1440" w:left="1440" w:header="720" w:footer="720" w:gutter="0"/>
@@ -2102,6 +2144,7 @@
     <w:lsdException w:name="HTML Sample" w:semiHidden="1" w:unhideWhenUsed="1"/>
     <w:lsdException w:name="HTML Typewriter" w:semiHidden="1" w:unhideWhenUsed="1"/>
     <w:lsdException w:name="HTML Variable" w:semiHidden="1" w:unhideWhenUsed="1"/>
+    <w:lsdException w:name="Normal Table" w:semiHidden="1" w:unhideWhenUsed="1"/>
     <w:lsdException w:name="annotation subject" w:semiHidden="1" w:unhideWhenUsed="1"/>
     <w:lsdException w:name="No List" w:semiHidden="1" w:unhideWhenUsed="1"/>
     <w:lsdException w:name="Outline List 1" w:semiHidden="1" w:unhideWhenUsed="1"/>
@@ -2148,8 +2191,10 @@
     <w:lsdException w:name="Table Subtle 2" w:semiHidden="1" w:unhideWhenUsed="1"/>
     <w:lsdException w:name="Table Web 1" w:semiHidden="1" w:unhideWhenUsed="1"/>
     <w:lsdException w:name="Table Web 2" w:semiHidden="1" w:unhideWhenUsed="1"/>
+    <w:lsdException w:name="Table Web 3" w:semiHidden="1" w:unhideWhenUsed="1"/>
     <w:lsdException w:name="Balloon Text" w:semiHidden="1" w:unhideWhenUsed="1"/>
     <w:lsdException w:name="Table Grid" w:uiPriority="39"/>
+    <w:lsdException w:name="Table Theme" w:semiHidden="1" w:unhideWhenUsed="1"/>
     <w:lsdException w:name="Placeholder Text" w:semiHidden="1"/>
     <w:lsdException w:name="No Spacing" w:uiPriority="1" w:qFormat="1"/>
     <w:lsdException w:name="Light Shading" w:uiPriority="60"/>
@@ -2375,7 +2420,7 @@
     <w:name w:val="Normal"/>
     <w:qFormat/>
   </w:style>
-  <w:style w:type="paragraph" w:styleId="Heading1">
+  <w:style w:type="paragraph" w:styleId="Overskrift1">
     <w:name w:val="heading 1"/>
     <w:basedOn w:val="Normal"/>
     <w:next w:val="Normal"/>
@@ -2392,7 +2437,7 @@
       <w:szCs w:val="40"/>
     </w:rPr>
   </w:style>
-  <w:style w:type="paragraph" w:styleId="Heading2">
+  <w:style w:type="paragraph" w:styleId="Overskrift2">
     <w:name w:val="heading 2"/>
     <w:basedOn w:val="Normal"/>
     <w:next w:val="Normal"/>
@@ -2411,7 +2456,7 @@
       <w:szCs w:val="32"/>
     </w:rPr>
   </w:style>
-  <w:style w:type="paragraph" w:styleId="Heading3">
+  <w:style w:type="paragraph" w:styleId="Overskrift3">
     <w:name w:val="heading 3"/>
     <w:basedOn w:val="Normal"/>
     <w:next w:val="Normal"/>
@@ -2431,7 +2476,7 @@
       <w:szCs w:val="28"/>
     </w:rPr>
   </w:style>
-  <w:style w:type="paragraph" w:styleId="Heading4">
+  <w:style w:type="paragraph" w:styleId="Overskrift4">
     <w:name w:val="heading 4"/>
     <w:basedOn w:val="Normal"/>
     <w:next w:val="Normal"/>
@@ -2451,7 +2496,7 @@
       <w:szCs w:val="24"/>
     </w:rPr>
   </w:style>
-  <w:style w:type="paragraph" w:styleId="Heading5">
+  <w:style w:type="paragraph" w:styleId="Overskrift5">
     <w:name w:val="heading 5"/>
     <w:basedOn w:val="Normal"/>
     <w:next w:val="Normal"/>
@@ -2469,7 +2514,7 @@
       <w:color w:val="666666"/>
     </w:rPr>
   </w:style>
-  <w:style w:type="paragraph" w:styleId="Heading6">
+  <w:style w:type="paragraph" w:styleId="Overskrift6">
     <w:name w:val="heading 6"/>
     <w:basedOn w:val="Normal"/>
     <w:next w:val="Normal"/>
@@ -2488,13 +2533,13 @@
       <w:color w:val="666666"/>
     </w:rPr>
   </w:style>
-  <w:style w:type="character" w:default="1" w:styleId="DefaultParagraphFont">
+  <w:style w:type="character" w:default="1" w:styleId="Standardskrifttypeiafsnit">
     <w:name w:val="Default Paragraph Font"/>
     <w:uiPriority w:val="1"/>
     <w:semiHidden/>
     <w:unhideWhenUsed/>
   </w:style>
-  <w:style w:type="table" w:default="1" w:styleId="TableNormal">
+  <w:style w:type="table" w:default="1" w:styleId="Tabel-Normal">
     <w:name w:val="Normal Table"/>
     <w:uiPriority w:val="99"/>
     <w:semiHidden/>
@@ -2509,7 +2554,7 @@
       </w:tblCellMar>
     </w:tblPr>
   </w:style>
-  <w:style w:type="numbering" w:default="1" w:styleId="NoList">
+  <w:style w:type="numbering" w:default="1" w:styleId="Ingenoversigt">
     <w:name w:val="No List"/>
     <w:uiPriority w:val="99"/>
     <w:semiHidden/>
@@ -2526,7 +2571,7 @@
       </w:tblCellMar>
     </w:tblPr>
   </w:style>
-  <w:style w:type="paragraph" w:styleId="Title">
+  <w:style w:type="paragraph" w:styleId="Titel">
     <w:name w:val="Title"/>
     <w:basedOn w:val="Normal"/>
     <w:next w:val="Normal"/>
@@ -2542,7 +2587,7 @@
       <w:szCs w:val="52"/>
     </w:rPr>
   </w:style>
-  <w:style w:type="paragraph" w:styleId="Subtitle">
+  <w:style w:type="paragraph" w:styleId="Undertitel">
     <w:name w:val="Subtitle"/>
     <w:basedOn w:val="Normal"/>
     <w:next w:val="Normal"/>
@@ -2572,7 +2617,7 @@
       </w:tblCellMar>
     </w:tblPr>
   </w:style>
-  <w:style w:type="paragraph" w:styleId="ListParagraph">
+  <w:style w:type="paragraph" w:styleId="Listeafsnit">
     <w:name w:val="List Paragraph"/>
     <w:basedOn w:val="Normal"/>
     <w:uiPriority w:val="34"/>

</xml_diff>